<commit_message>
Change the style in page.html and doc
</commit_message>
<xml_diff>
--- a/Assignment1/Assignment 1.docx
+++ b/Assignment1/Assignment 1.docx
@@ -32,22 +32,34 @@
       </w:r>
     </w:p>
     <w:p>
-      <w:pPr>
-        <w:rPr>
-          <w:color w:val="0563C1" w:themeColor="hyperlink"/>
-          <w:u w:val="single"/>
-        </w:rPr>
-      </w:pPr>
       <w:hyperlink r:id="rId4" w:history="1">
         <w:r>
           <w:rPr>
             <w:rStyle w:val="a3"/>
           </w:rPr>
-          <w:t>https://yuehandai.github.io/Comp20_Assingment_1/Assignment1.html</w:t>
+          <w:t>https://yuehandai.github.io/Comp20-Web/Assig</w:t>
+        </w:r>
+        <w:r>
+          <w:rPr>
+            <w:rStyle w:val="a3"/>
+          </w:rPr>
+          <w:t>n</w:t>
+        </w:r>
+        <w:r>
+          <w:rPr>
+            <w:rStyle w:val="a3"/>
+          </w:rPr>
+          <w:t>ment1/page</w:t>
         </w:r>
       </w:hyperlink>
     </w:p>
-    <w:p/>
+    <w:p>
+      <w:pPr>
+        <w:rPr>
+          <w:rFonts w:hint="eastAsia"/>
+        </w:rPr>
+      </w:pPr>
+    </w:p>
     <w:p>
       <w:proofErr w:type="spellStart"/>
       <w:r>
@@ -70,13 +82,7 @@
           <w:rPr>
             <w:rStyle w:val="a3"/>
           </w:rPr>
-          <w:t>http://comp20.great-site.net/assignment1/page.h</w:t>
-        </w:r>
-        <w:r>
-          <w:rPr>
-            <w:rStyle w:val="a3"/>
-          </w:rPr>
-          <w:t>tml</w:t>
+          <w:t>http://comp20.great-site.net/assignment1/page.html</w:t>
         </w:r>
       </w:hyperlink>
     </w:p>
@@ -227,24 +233,9 @@
       <w:r>
         <w:t xml:space="preserve"> into the server and the web pages can update easily. </w:t>
       </w:r>
-      <w:r>
-        <w:t xml:space="preserve"> </w:t>
-      </w:r>
-    </w:p>
-    <w:p>
-      <w:pPr>
-        <w:rPr>
-          <w:rFonts w:hint="eastAsia"/>
-        </w:rPr>
-      </w:pPr>
-    </w:p>
-    <w:p>
-      <w:pPr>
-        <w:rPr>
-          <w:rFonts w:hint="eastAsia"/>
-        </w:rPr>
-      </w:pPr>
-    </w:p>
+    </w:p>
+    <w:p/>
+    <w:p/>
     <w:p>
       <w:pPr>
         <w:rPr>
@@ -296,22 +287,13 @@
         <w:t xml:space="preserve">be set up </w:t>
       </w:r>
       <w:r>
-        <w:t>automatically</w:t>
-      </w:r>
-      <w:r>
-        <w:t xml:space="preserve"> through FTP, which allows me to see the changes in the webpage directly</w:t>
+        <w:t>automatically through FTP, which allows me to see the changes in the webpage directly</w:t>
       </w:r>
       <w:r>
         <w:t xml:space="preserve"> after refreshing. </w:t>
       </w:r>
     </w:p>
-    <w:p>
-      <w:pPr>
-        <w:rPr>
-          <w:rFonts w:hint="eastAsia"/>
-        </w:rPr>
-      </w:pPr>
-    </w:p>
+    <w:p/>
     <w:p>
       <w:pPr>
         <w:rPr>

</xml_diff>